<commit_message>
fix workload report typos
</commit_message>
<xml_diff>
--- a/public/downloads/2420-NTW2029workload.docx
+++ b/public/downloads/2420-NTW2029workload.docx
@@ -46,6 +46,9 @@
         <w:gridCol w:w="4497"/>
       </w:tblGrid>
       <w:tr>
+        <w:trPr>
+          <w:trHeight w:val="528"/>
+        </w:trPr>
         <w:tc>
           <w:tcPr>
             <w:tcW w:w="4519" w:type="dxa"/>
@@ -79,7 +82,6 @@
               <w:t>(round to nearest 0.5 hours)</w:t>
             </w:r>
           </w:p>
-          <w:p/>
         </w:tc>
       </w:tr>
       <w:tr>
@@ -900,7 +902,13 @@
               <w:t>10</w:t>
             </w:r>
             <w:r>
-              <w:t xml:space="preserve"> - Paper 2 draft conference summary</w:t>
+              <w:t xml:space="preserve"> </w:t>
+            </w:r>
+            <w:r>
+              <w:t xml:space="preserve">- Paper 2 </w:t>
+            </w:r>
+            <w:r>
+              <w:t>writing reflection</w:t>
             </w:r>
           </w:p>
         </w:tc>
@@ -924,10 +932,16 @@
               <w:t>11</w:t>
             </w:r>
             <w:r>
-              <w:t xml:space="preserve"> - Paper 2 </w:t>
-            </w:r>
-            <w:r>
-              <w:t>writing reflection</w:t>
+              <w:t xml:space="preserve"> </w:t>
+            </w:r>
+            <w:r>
+              <w:t>–</w:t>
+            </w:r>
+            <w:r>
+              <w:t xml:space="preserve"> </w:t>
+            </w:r>
+            <w:r>
+              <w:t>Workload report (over the whole semester, how long did it take to record and submit?</w:t>
             </w:r>
           </w:p>
         </w:tc>
@@ -1519,6 +1533,7 @@
   <w:style w:type="character" w:default="1" w:styleId="DefaultParagraphFont">
     <w:name w:val="Default Paragraph Font"/>
     <w:uiPriority w:val="1"/>
+    <w:semiHidden/>
     <w:unhideWhenUsed/>
   </w:style>
   <w:style w:type="table" w:default="1" w:styleId="TableNormal">

</xml_diff>